<commit_message>
Lab - 07 Completed
</commit_message>
<xml_diff>
--- a/Lab-07/Lab-07.docx
+++ b/Lab-07/Lab-07.docx
@@ -411,7 +411,7 @@
           <w:szCs w:val="28"/>
         </w:rPr>
         <w:drawing>
-          <wp:inline distT="0" distB="0" distL="0" distR="0" wp14:anchorId="63E7FB2D" wp14:editId="6DFCC5E3">
+          <wp:inline distT="0" distB="0" distL="0" distR="0" wp14:anchorId="63E7FB2D" wp14:editId="38C99C57">
             <wp:extent cx="4004646" cy="3200400"/>
             <wp:effectExtent l="0" t="0" r="0" b="0"/>
             <wp:docPr id="1653532935" name="Picture 5"/>
@@ -573,7 +573,7 @@
           <w:szCs w:val="28"/>
         </w:rPr>
         <w:drawing>
-          <wp:inline distT="0" distB="0" distL="0" distR="0" wp14:anchorId="19A691A4" wp14:editId="762113AD">
+          <wp:inline distT="0" distB="0" distL="0" distR="0" wp14:anchorId="19A691A4" wp14:editId="19B46669">
             <wp:extent cx="4005174" cy="3268493"/>
             <wp:effectExtent l="0" t="0" r="0" b="0"/>
             <wp:docPr id="831432471" name="Picture 6"/>
@@ -820,6 +820,7 @@
     <w:p>
       <w:pPr>
         <w:pStyle w:val="ListParagraph"/>
+        <w:spacing w:after="120"/>
         <w:rPr>
           <w:sz w:val="28"/>
           <w:szCs w:val="28"/>
@@ -866,13 +867,52 @@
     <w:p>
       <w:pPr>
         <w:pStyle w:val="Heading1"/>
-        <w:spacing w:before="0"/>
+        <w:spacing w:before="0" w:after="0"/>
+        <w:rPr>
+          <w:sz w:val="28"/>
+          <w:szCs w:val="28"/>
+        </w:rPr>
+      </w:pPr>
+      <w:r>
+        <w:rPr>
+          <w:b/>
+          <w:bCs/>
+          <w:sz w:val="32"/>
+          <w:u w:val="single"/>
+        </w:rPr>
+        <w:t>Note</w:t>
+      </w:r>
+      <w:r>
+        <w:rPr>
+          <w:sz w:val="32"/>
+        </w:rPr>
+        <w:t>: -</w:t>
+      </w:r>
+      <w:r>
+        <w:rPr>
+          <w:sz w:val="28"/>
+          <w:szCs w:val="28"/>
+        </w:rPr>
+        <w:t xml:space="preserve"> These calculations in Que-2 may take some time to complete (around 1 – 1.5 min).</w:t>
+      </w:r>
+    </w:p>
+    <w:p>
+      <w:pPr>
+        <w:spacing w:after="0"/>
+        <w:rPr>
+          <w:sz w:val="6"/>
+          <w:szCs w:val="6"/>
+        </w:rPr>
       </w:pPr>
     </w:p>
     <w:p>
       <w:pPr>
         <w:pStyle w:val="Heading1"/>
         <w:spacing w:before="0" w:after="0"/>
+        <w:rPr>
+          <w:sz w:val="28"/>
+          <w:szCs w:val="28"/>
+        </w:rPr>
       </w:pPr>
       <w:r>
         <w:t>Ques – 3</w:t>
@@ -2107,7 +2147,6 @@
     </w:p>
     <w:p>
       <w:pPr>
-        <w:spacing w:after="0"/>
         <w:ind w:firstLine="720"/>
         <w:rPr>
           <w:sz w:val="28"/>
@@ -2199,8 +2238,928 @@
         <w:t>feet/sec.</w:t>
       </w:r>
     </w:p>
+    <w:p>
+      <w:pPr>
+        <w:pStyle w:val="Heading1"/>
+        <w:spacing w:before="0" w:after="0"/>
+      </w:pPr>
+      <w:r>
+        <w:t>Ques – 4</w:t>
+      </w:r>
+    </w:p>
+    <w:p>
+      <w:pPr>
+        <w:spacing w:after="0"/>
+        <w:rPr>
+          <w:sz w:val="8"/>
+          <w:szCs w:val="8"/>
+        </w:rPr>
+      </w:pPr>
+    </w:p>
+    <w:p>
+      <w:pPr>
+        <w:spacing w:after="0"/>
+        <w:rPr>
+          <w:sz w:val="28"/>
+          <w:szCs w:val="28"/>
+        </w:rPr>
+      </w:pPr>
+      <w:r>
+        <w:rPr>
+          <w:sz w:val="28"/>
+          <w:szCs w:val="28"/>
+        </w:rPr>
+        <w:t>By taking the data of que-1, and the given clamped cubic spline conditions, we can construct the clamped cubic spline interpolated polynomial S (x) for the given data. We can observe the obtained S (x) with respect to f (x) by following plot: -</w:t>
+      </w:r>
+    </w:p>
+    <w:p>
+      <w:pPr>
+        <w:spacing w:after="0"/>
+        <w:rPr>
+          <w:sz w:val="28"/>
+          <w:szCs w:val="28"/>
+        </w:rPr>
+      </w:pPr>
+    </w:p>
+    <w:p>
+      <w:pPr>
+        <w:spacing w:after="0"/>
+        <w:jc w:val="center"/>
+        <w:rPr>
+          <w:sz w:val="28"/>
+          <w:szCs w:val="28"/>
+        </w:rPr>
+      </w:pPr>
+      <w:r>
+        <w:rPr>
+          <w:noProof/>
+          <w:sz w:val="28"/>
+          <w:szCs w:val="28"/>
+        </w:rPr>
+        <w:lastRenderedPageBreak/>
+        <w:drawing>
+          <wp:inline distT="0" distB="0" distL="0" distR="0" wp14:anchorId="14960BC3" wp14:editId="1AEFE306">
+            <wp:extent cx="4659549" cy="3792893"/>
+            <wp:effectExtent l="0" t="0" r="1905" b="4445"/>
+            <wp:docPr id="1880673656" name="Picture 1"/>
+            <wp:cNvGraphicFramePr>
+              <a:graphicFrameLocks xmlns:a="http://schemas.openxmlformats.org/drawingml/2006/main" noChangeAspect="1"/>
+            </wp:cNvGraphicFramePr>
+            <a:graphic xmlns:a="http://schemas.openxmlformats.org/drawingml/2006/main">
+              <a:graphicData uri="http://schemas.openxmlformats.org/drawingml/2006/picture">
+                <pic:pic xmlns:pic="http://schemas.openxmlformats.org/drawingml/2006/picture">
+                  <pic:nvPicPr>
+                    <pic:cNvPr id="1880673656" name="Picture 1880673656"/>
+                    <pic:cNvPicPr/>
+                  </pic:nvPicPr>
+                  <pic:blipFill>
+                    <a:blip r:embed="rId14">
+                      <a:extLst>
+                        <a:ext uri="{28A0092B-C50C-407E-A947-70E740481C1C}">
+                          <a14:useLocalDpi xmlns:a14="http://schemas.microsoft.com/office/drawing/2010/main" val="0"/>
+                        </a:ext>
+                      </a:extLst>
+                    </a:blip>
+                    <a:stretch>
+                      <a:fillRect/>
+                    </a:stretch>
+                  </pic:blipFill>
+                  <pic:spPr>
+                    <a:xfrm>
+                      <a:off x="0" y="0"/>
+                      <a:ext cx="4691262" cy="3818707"/>
+                    </a:xfrm>
+                    <a:prstGeom prst="rect">
+                      <a:avLst/>
+                    </a:prstGeom>
+                  </pic:spPr>
+                </pic:pic>
+              </a:graphicData>
+            </a:graphic>
+          </wp:inline>
+        </w:drawing>
+      </w:r>
+    </w:p>
+    <w:p>
+      <w:pPr>
+        <w:spacing w:after="0"/>
+        <w:rPr>
+          <w:sz w:val="28"/>
+          <w:szCs w:val="28"/>
+        </w:rPr>
+      </w:pPr>
+    </w:p>
+    <w:p>
+      <w:pPr>
+        <w:spacing w:after="0"/>
+        <w:rPr>
+          <w:sz w:val="28"/>
+          <w:szCs w:val="28"/>
+        </w:rPr>
+      </w:pPr>
+      <w:r>
+        <w:rPr>
+          <w:sz w:val="28"/>
+          <w:szCs w:val="28"/>
+        </w:rPr>
+        <w:t>The obtained S(x) = S</w:t>
+      </w:r>
+      <w:r>
+        <w:rPr>
+          <w:sz w:val="28"/>
+          <w:szCs w:val="28"/>
+          <w:vertAlign w:val="subscript"/>
+        </w:rPr>
+        <w:t>1</w:t>
+      </w:r>
+      <w:r>
+        <w:rPr>
+          <w:sz w:val="28"/>
+          <w:szCs w:val="28"/>
+        </w:rPr>
+        <w:t xml:space="preserve">(x), </w:t>
+      </w:r>
+      <w:proofErr w:type="gramStart"/>
+      <w:r>
+        <w:rPr>
+          <w:sz w:val="28"/>
+          <w:szCs w:val="28"/>
+        </w:rPr>
+        <w:t>if  -</w:t>
+      </w:r>
+      <w:proofErr w:type="gramEnd"/>
+      <w:r>
+        <w:rPr>
+          <w:sz w:val="28"/>
+          <w:szCs w:val="28"/>
+        </w:rPr>
+        <w:t>1 &lt;= x &lt;= -0.5</w:t>
+      </w:r>
+    </w:p>
+    <w:p>
+      <w:pPr>
+        <w:spacing w:after="0"/>
+        <w:rPr>
+          <w:sz w:val="28"/>
+          <w:szCs w:val="28"/>
+        </w:rPr>
+      </w:pPr>
+      <w:r>
+        <w:rPr>
+          <w:sz w:val="28"/>
+          <w:szCs w:val="28"/>
+        </w:rPr>
+        <w:tab/>
+      </w:r>
+      <w:r>
+        <w:rPr>
+          <w:sz w:val="28"/>
+          <w:szCs w:val="28"/>
+        </w:rPr>
+        <w:tab/>
+      </w:r>
+      <w:r>
+        <w:rPr>
+          <w:sz w:val="28"/>
+          <w:szCs w:val="28"/>
+        </w:rPr>
+        <w:tab/>
+        <w:t xml:space="preserve">  S</w:t>
+      </w:r>
+      <w:r>
+        <w:rPr>
+          <w:sz w:val="28"/>
+          <w:szCs w:val="28"/>
+          <w:vertAlign w:val="subscript"/>
+        </w:rPr>
+        <w:t>2</w:t>
+      </w:r>
+      <w:r>
+        <w:rPr>
+          <w:sz w:val="28"/>
+          <w:szCs w:val="28"/>
+        </w:rPr>
+        <w:t xml:space="preserve">(x), </w:t>
+      </w:r>
+      <w:proofErr w:type="gramStart"/>
+      <w:r>
+        <w:rPr>
+          <w:sz w:val="28"/>
+          <w:szCs w:val="28"/>
+        </w:rPr>
+        <w:t>if  -</w:t>
+      </w:r>
+      <w:proofErr w:type="gramEnd"/>
+      <w:r>
+        <w:rPr>
+          <w:sz w:val="28"/>
+          <w:szCs w:val="28"/>
+        </w:rPr>
+        <w:t>0.5 &lt;= x &lt;= 0</w:t>
+      </w:r>
+    </w:p>
+    <w:p>
+      <w:pPr>
+        <w:spacing w:after="0"/>
+        <w:rPr>
+          <w:sz w:val="28"/>
+          <w:szCs w:val="28"/>
+        </w:rPr>
+      </w:pPr>
+      <w:r>
+        <w:rPr>
+          <w:sz w:val="28"/>
+          <w:szCs w:val="28"/>
+        </w:rPr>
+        <w:tab/>
+      </w:r>
+      <w:r>
+        <w:rPr>
+          <w:sz w:val="28"/>
+          <w:szCs w:val="28"/>
+        </w:rPr>
+        <w:tab/>
+      </w:r>
+      <w:r>
+        <w:rPr>
+          <w:sz w:val="28"/>
+          <w:szCs w:val="28"/>
+        </w:rPr>
+        <w:tab/>
+        <w:t xml:space="preserve">  S</w:t>
+      </w:r>
+      <w:r>
+        <w:rPr>
+          <w:sz w:val="28"/>
+          <w:szCs w:val="28"/>
+          <w:vertAlign w:val="subscript"/>
+        </w:rPr>
+        <w:t>3</w:t>
+      </w:r>
+      <w:r>
+        <w:rPr>
+          <w:sz w:val="28"/>
+          <w:szCs w:val="28"/>
+        </w:rPr>
+        <w:t xml:space="preserve">(x), </w:t>
+      </w:r>
+      <w:proofErr w:type="gramStart"/>
+      <w:r>
+        <w:rPr>
+          <w:sz w:val="28"/>
+          <w:szCs w:val="28"/>
+        </w:rPr>
+        <w:t>if  0</w:t>
+      </w:r>
+      <w:proofErr w:type="gramEnd"/>
+      <w:r>
+        <w:rPr>
+          <w:sz w:val="28"/>
+          <w:szCs w:val="28"/>
+        </w:rPr>
+        <w:t xml:space="preserve"> &lt;= x &lt;= 0.5</w:t>
+      </w:r>
+    </w:p>
+    <w:p>
+      <w:pPr>
+        <w:spacing w:after="0"/>
+        <w:rPr>
+          <w:sz w:val="28"/>
+          <w:szCs w:val="28"/>
+        </w:rPr>
+      </w:pPr>
+      <w:r>
+        <w:rPr>
+          <w:sz w:val="28"/>
+          <w:szCs w:val="28"/>
+        </w:rPr>
+        <w:t>where, S</w:t>
+      </w:r>
+      <w:r>
+        <w:rPr>
+          <w:sz w:val="28"/>
+          <w:szCs w:val="28"/>
+          <w:vertAlign w:val="subscript"/>
+        </w:rPr>
+        <w:t>i</w:t>
+      </w:r>
+      <w:r>
+        <w:rPr>
+          <w:sz w:val="28"/>
+          <w:szCs w:val="28"/>
+        </w:rPr>
+        <w:t>(x) = a</w:t>
+      </w:r>
+      <w:r>
+        <w:rPr>
+          <w:sz w:val="28"/>
+          <w:szCs w:val="28"/>
+          <w:vertAlign w:val="subscript"/>
+        </w:rPr>
+        <w:t>i</w:t>
+      </w:r>
+      <w:r>
+        <w:rPr>
+          <w:sz w:val="28"/>
+          <w:szCs w:val="28"/>
+        </w:rPr>
+        <w:t xml:space="preserve"> + </w:t>
+      </w:r>
+      <w:proofErr w:type="gramStart"/>
+      <w:r>
+        <w:rPr>
+          <w:sz w:val="28"/>
+          <w:szCs w:val="28"/>
+        </w:rPr>
+        <w:t>b</w:t>
+      </w:r>
+      <w:r>
+        <w:rPr>
+          <w:sz w:val="28"/>
+          <w:szCs w:val="28"/>
+          <w:vertAlign w:val="subscript"/>
+        </w:rPr>
+        <w:t>i</w:t>
+      </w:r>
+      <w:r>
+        <w:rPr>
+          <w:sz w:val="28"/>
+          <w:szCs w:val="28"/>
+        </w:rPr>
+        <w:t>(</w:t>
+      </w:r>
+      <w:proofErr w:type="gramEnd"/>
+      <w:r>
+        <w:rPr>
+          <w:sz w:val="28"/>
+          <w:szCs w:val="28"/>
+        </w:rPr>
+        <w:t xml:space="preserve">x </w:t>
+      </w:r>
+      <w:r>
+        <w:rPr>
+          <w:sz w:val="28"/>
+          <w:szCs w:val="28"/>
+        </w:rPr>
+        <w:t>–</w:t>
+      </w:r>
+      <w:r>
+        <w:rPr>
+          <w:sz w:val="28"/>
+          <w:szCs w:val="28"/>
+        </w:rPr>
+        <w:t xml:space="preserve"> </w:t>
+      </w:r>
+      <w:r>
+        <w:rPr>
+          <w:sz w:val="28"/>
+          <w:szCs w:val="28"/>
+        </w:rPr>
+        <w:t>x</w:t>
+      </w:r>
+      <w:r>
+        <w:rPr>
+          <w:sz w:val="28"/>
+          <w:szCs w:val="28"/>
+          <w:vertAlign w:val="subscript"/>
+        </w:rPr>
+        <w:t>i</w:t>
+      </w:r>
+      <w:r>
+        <w:rPr>
+          <w:sz w:val="28"/>
+          <w:szCs w:val="28"/>
+        </w:rPr>
+        <w:t>) + c</w:t>
+      </w:r>
+      <w:r>
+        <w:rPr>
+          <w:sz w:val="28"/>
+          <w:szCs w:val="28"/>
+          <w:vertAlign w:val="subscript"/>
+        </w:rPr>
+        <w:t>i</w:t>
+      </w:r>
+      <w:r>
+        <w:rPr>
+          <w:sz w:val="28"/>
+          <w:szCs w:val="28"/>
+        </w:rPr>
+        <w:t>(x – x</w:t>
+      </w:r>
+      <w:r>
+        <w:rPr>
+          <w:sz w:val="28"/>
+          <w:szCs w:val="28"/>
+          <w:vertAlign w:val="subscript"/>
+        </w:rPr>
+        <w:t>i</w:t>
+      </w:r>
+      <w:r>
+        <w:rPr>
+          <w:sz w:val="28"/>
+          <w:szCs w:val="28"/>
+        </w:rPr>
+        <w:t>)</w:t>
+      </w:r>
+      <w:r>
+        <w:rPr>
+          <w:sz w:val="28"/>
+          <w:szCs w:val="28"/>
+          <w:vertAlign w:val="superscript"/>
+        </w:rPr>
+        <w:t>2</w:t>
+      </w:r>
+      <w:r>
+        <w:rPr>
+          <w:sz w:val="28"/>
+          <w:szCs w:val="28"/>
+        </w:rPr>
+        <w:t xml:space="preserve"> + d</w:t>
+      </w:r>
+      <w:r>
+        <w:rPr>
+          <w:sz w:val="28"/>
+          <w:szCs w:val="28"/>
+          <w:vertAlign w:val="subscript"/>
+        </w:rPr>
+        <w:t>i</w:t>
+      </w:r>
+      <w:r>
+        <w:rPr>
+          <w:sz w:val="28"/>
+          <w:szCs w:val="28"/>
+        </w:rPr>
+        <w:t>(x – x</w:t>
+      </w:r>
+      <w:r>
+        <w:rPr>
+          <w:sz w:val="28"/>
+          <w:szCs w:val="28"/>
+          <w:vertAlign w:val="subscript"/>
+        </w:rPr>
+        <w:t>i</w:t>
+      </w:r>
+      <w:r>
+        <w:rPr>
+          <w:sz w:val="28"/>
+          <w:szCs w:val="28"/>
+        </w:rPr>
+        <w:t>)</w:t>
+      </w:r>
+      <w:r>
+        <w:rPr>
+          <w:sz w:val="28"/>
+          <w:szCs w:val="28"/>
+          <w:vertAlign w:val="superscript"/>
+        </w:rPr>
+        <w:t>3</w:t>
+      </w:r>
+      <w:r>
+        <w:rPr>
+          <w:sz w:val="28"/>
+          <w:szCs w:val="28"/>
+        </w:rPr>
+        <w:t xml:space="preserve"> for </w:t>
+      </w:r>
+      <w:proofErr w:type="spellStart"/>
+      <w:r>
+        <w:rPr>
+          <w:sz w:val="28"/>
+          <w:szCs w:val="28"/>
+        </w:rPr>
+        <w:t>i</w:t>
+      </w:r>
+      <w:proofErr w:type="spellEnd"/>
+      <w:r>
+        <w:rPr>
+          <w:sz w:val="28"/>
+          <w:szCs w:val="28"/>
+        </w:rPr>
+        <w:t xml:space="preserve"> = 1,2,3 for the nodes {x</w:t>
+      </w:r>
+      <w:r>
+        <w:rPr>
+          <w:sz w:val="28"/>
+          <w:szCs w:val="28"/>
+          <w:vertAlign w:val="subscript"/>
+        </w:rPr>
+        <w:t>1</w:t>
+      </w:r>
+      <w:r>
+        <w:rPr>
+          <w:sz w:val="28"/>
+          <w:szCs w:val="28"/>
+        </w:rPr>
+        <w:t>, x</w:t>
+      </w:r>
+      <w:r>
+        <w:rPr>
+          <w:sz w:val="28"/>
+          <w:szCs w:val="28"/>
+          <w:vertAlign w:val="subscript"/>
+        </w:rPr>
+        <w:t>2</w:t>
+      </w:r>
+      <w:r>
+        <w:rPr>
+          <w:sz w:val="28"/>
+          <w:szCs w:val="28"/>
+        </w:rPr>
+        <w:t>, x</w:t>
+      </w:r>
+      <w:r>
+        <w:rPr>
+          <w:sz w:val="28"/>
+          <w:szCs w:val="28"/>
+          <w:vertAlign w:val="subscript"/>
+        </w:rPr>
+        <w:t>3</w:t>
+      </w:r>
+      <w:r>
+        <w:rPr>
+          <w:sz w:val="28"/>
+          <w:szCs w:val="28"/>
+        </w:rPr>
+        <w:t>, x</w:t>
+      </w:r>
+      <w:r>
+        <w:rPr>
+          <w:sz w:val="28"/>
+          <w:szCs w:val="28"/>
+          <w:vertAlign w:val="subscript"/>
+        </w:rPr>
+        <w:t>4</w:t>
+      </w:r>
+      <w:r>
+        <w:rPr>
+          <w:sz w:val="28"/>
+          <w:szCs w:val="28"/>
+        </w:rPr>
+        <w:t>}.</w:t>
+      </w:r>
+    </w:p>
+    <w:p>
+      <w:pPr>
+        <w:spacing w:after="0"/>
+        <w:rPr>
+          <w:sz w:val="28"/>
+          <w:szCs w:val="28"/>
+        </w:rPr>
+      </w:pPr>
+      <w:r>
+        <w:rPr>
+          <w:sz w:val="28"/>
+          <w:szCs w:val="28"/>
+        </w:rPr>
+        <w:t>By our algorithm we get the values of a</w:t>
+      </w:r>
+      <w:r>
+        <w:rPr>
+          <w:sz w:val="28"/>
+          <w:szCs w:val="28"/>
+          <w:vertAlign w:val="subscript"/>
+        </w:rPr>
+        <w:t>i</w:t>
+      </w:r>
+      <w:r>
+        <w:rPr>
+          <w:sz w:val="28"/>
+          <w:szCs w:val="28"/>
+        </w:rPr>
+        <w:t>, b</w:t>
+      </w:r>
+      <w:r>
+        <w:rPr>
+          <w:sz w:val="28"/>
+          <w:szCs w:val="28"/>
+          <w:vertAlign w:val="subscript"/>
+        </w:rPr>
+        <w:t>i</w:t>
+      </w:r>
+      <w:r>
+        <w:rPr>
+          <w:sz w:val="28"/>
+          <w:szCs w:val="28"/>
+        </w:rPr>
+        <w:t>, c</w:t>
+      </w:r>
+      <w:r>
+        <w:rPr>
+          <w:sz w:val="28"/>
+          <w:szCs w:val="28"/>
+          <w:vertAlign w:val="subscript"/>
+        </w:rPr>
+        <w:t>i</w:t>
+      </w:r>
+      <w:r>
+        <w:rPr>
+          <w:sz w:val="28"/>
+          <w:szCs w:val="28"/>
+        </w:rPr>
+        <w:t xml:space="preserve"> and </w:t>
+      </w:r>
+      <w:proofErr w:type="spellStart"/>
+      <w:r>
+        <w:rPr>
+          <w:sz w:val="28"/>
+          <w:szCs w:val="28"/>
+        </w:rPr>
+        <w:t>d</w:t>
+      </w:r>
+      <w:r>
+        <w:rPr>
+          <w:sz w:val="28"/>
+          <w:szCs w:val="28"/>
+          <w:vertAlign w:val="subscript"/>
+        </w:rPr>
+        <w:t>i</w:t>
+      </w:r>
+      <w:r>
+        <w:rPr>
+          <w:sz w:val="28"/>
+          <w:szCs w:val="28"/>
+        </w:rPr>
+        <w:t>’s</w:t>
+      </w:r>
+      <w:proofErr w:type="spellEnd"/>
+      <w:r>
+        <w:rPr>
+          <w:sz w:val="28"/>
+          <w:szCs w:val="28"/>
+        </w:rPr>
+        <w:t xml:space="preserve"> as: -</w:t>
+      </w:r>
+    </w:p>
+    <w:p>
+      <w:pPr>
+        <w:spacing w:after="0"/>
+        <w:rPr>
+          <w:sz w:val="28"/>
+          <w:szCs w:val="28"/>
+        </w:rPr>
+      </w:pPr>
+      <w:r>
+        <w:rPr>
+          <w:sz w:val="28"/>
+          <w:szCs w:val="28"/>
+        </w:rPr>
+        <w:t xml:space="preserve">a </w:t>
+      </w:r>
+      <w:r>
+        <w:rPr>
+          <w:sz w:val="28"/>
+          <w:szCs w:val="28"/>
+        </w:rPr>
+        <w:t>=</w:t>
+      </w:r>
+      <w:r>
+        <w:rPr>
+          <w:sz w:val="28"/>
+          <w:szCs w:val="28"/>
+        </w:rPr>
+        <w:t xml:space="preserve"> [</w:t>
+      </w:r>
+      <w:r>
+        <w:rPr>
+          <w:sz w:val="28"/>
+          <w:szCs w:val="28"/>
+        </w:rPr>
+        <w:t>0.862</w:t>
+      </w:r>
+      <w:r>
+        <w:rPr>
+          <w:sz w:val="28"/>
+          <w:szCs w:val="28"/>
+        </w:rPr>
+        <w:t xml:space="preserve">0, </w:t>
+      </w:r>
+      <w:r>
+        <w:rPr>
+          <w:sz w:val="28"/>
+          <w:szCs w:val="28"/>
+        </w:rPr>
+        <w:t>0.9580</w:t>
+      </w:r>
+      <w:r>
+        <w:rPr>
+          <w:sz w:val="28"/>
+          <w:szCs w:val="28"/>
+        </w:rPr>
+        <w:t xml:space="preserve">, </w:t>
+      </w:r>
+      <w:r>
+        <w:rPr>
+          <w:sz w:val="28"/>
+          <w:szCs w:val="28"/>
+        </w:rPr>
+        <w:t>1.0986</w:t>
+      </w:r>
+      <w:r>
+        <w:rPr>
+          <w:sz w:val="28"/>
+          <w:szCs w:val="28"/>
+        </w:rPr>
+        <w:t>]</w:t>
+      </w:r>
+    </w:p>
+    <w:p>
+      <w:pPr>
+        <w:spacing w:after="0"/>
+        <w:rPr>
+          <w:sz w:val="28"/>
+          <w:szCs w:val="28"/>
+        </w:rPr>
+      </w:pPr>
+      <w:r>
+        <w:rPr>
+          <w:sz w:val="28"/>
+          <w:szCs w:val="28"/>
+        </w:rPr>
+        <w:t>b =</w:t>
+      </w:r>
+      <w:r>
+        <w:rPr>
+          <w:sz w:val="28"/>
+          <w:szCs w:val="28"/>
+        </w:rPr>
+        <w:t xml:space="preserve"> [</w:t>
+      </w:r>
+      <w:r>
+        <w:rPr>
+          <w:sz w:val="28"/>
+          <w:szCs w:val="28"/>
+        </w:rPr>
+        <w:t>0.1554</w:t>
+      </w:r>
+      <w:r>
+        <w:rPr>
+          <w:sz w:val="28"/>
+          <w:szCs w:val="28"/>
+        </w:rPr>
+        <w:t xml:space="preserve">, </w:t>
+      </w:r>
+      <w:r>
+        <w:rPr>
+          <w:sz w:val="28"/>
+          <w:szCs w:val="28"/>
+        </w:rPr>
+        <w:t>0.2327</w:t>
+      </w:r>
+      <w:r>
+        <w:rPr>
+          <w:sz w:val="28"/>
+          <w:szCs w:val="28"/>
+        </w:rPr>
+        <w:t xml:space="preserve">, </w:t>
+      </w:r>
+      <w:r>
+        <w:rPr>
+          <w:sz w:val="28"/>
+          <w:szCs w:val="28"/>
+        </w:rPr>
+        <w:t>0.3334</w:t>
+      </w:r>
+      <w:r>
+        <w:rPr>
+          <w:sz w:val="28"/>
+          <w:szCs w:val="28"/>
+        </w:rPr>
+        <w:t>]</w:t>
+      </w:r>
+    </w:p>
+    <w:p>
+      <w:pPr>
+        <w:spacing w:after="0"/>
+        <w:rPr>
+          <w:sz w:val="28"/>
+          <w:szCs w:val="28"/>
+        </w:rPr>
+      </w:pPr>
+      <w:r>
+        <w:rPr>
+          <w:sz w:val="28"/>
+          <w:szCs w:val="28"/>
+        </w:rPr>
+        <w:t>c =</w:t>
+      </w:r>
+      <w:r>
+        <w:rPr>
+          <w:sz w:val="28"/>
+          <w:szCs w:val="28"/>
+        </w:rPr>
+        <w:t xml:space="preserve"> [</w:t>
+      </w:r>
+      <w:r>
+        <w:rPr>
+          <w:sz w:val="28"/>
+          <w:szCs w:val="28"/>
+        </w:rPr>
+        <w:t>0.0654</w:t>
+      </w:r>
+      <w:r>
+        <w:rPr>
+          <w:sz w:val="28"/>
+          <w:szCs w:val="28"/>
+        </w:rPr>
+        <w:t xml:space="preserve">, </w:t>
+      </w:r>
+      <w:r>
+        <w:rPr>
+          <w:sz w:val="28"/>
+          <w:szCs w:val="28"/>
+        </w:rPr>
+        <w:t>0.0894</w:t>
+      </w:r>
+      <w:r>
+        <w:rPr>
+          <w:sz w:val="28"/>
+          <w:szCs w:val="28"/>
+        </w:rPr>
+        <w:t xml:space="preserve">, </w:t>
+      </w:r>
+      <w:r>
+        <w:rPr>
+          <w:sz w:val="28"/>
+          <w:szCs w:val="28"/>
+        </w:rPr>
+        <w:t>0.1119</w:t>
+      </w:r>
+      <w:r>
+        <w:rPr>
+          <w:sz w:val="28"/>
+          <w:szCs w:val="28"/>
+        </w:rPr>
+        <w:t>]</w:t>
+      </w:r>
+    </w:p>
+    <w:p>
+      <w:pPr>
+        <w:spacing w:after="0"/>
+        <w:rPr>
+          <w:sz w:val="28"/>
+          <w:szCs w:val="28"/>
+        </w:rPr>
+      </w:pPr>
+      <w:r>
+        <w:rPr>
+          <w:sz w:val="28"/>
+          <w:szCs w:val="28"/>
+        </w:rPr>
+        <w:t>d =</w:t>
+      </w:r>
+      <w:r>
+        <w:rPr>
+          <w:sz w:val="28"/>
+          <w:szCs w:val="28"/>
+        </w:rPr>
+        <w:t xml:space="preserve"> [</w:t>
+      </w:r>
+      <w:r>
+        <w:rPr>
+          <w:sz w:val="28"/>
+          <w:szCs w:val="28"/>
+        </w:rPr>
+        <w:t>0.0160</w:t>
+      </w:r>
+      <w:r>
+        <w:rPr>
+          <w:sz w:val="28"/>
+          <w:szCs w:val="28"/>
+        </w:rPr>
+        <w:t xml:space="preserve">, </w:t>
+      </w:r>
+      <w:r>
+        <w:rPr>
+          <w:sz w:val="28"/>
+          <w:szCs w:val="28"/>
+        </w:rPr>
+        <w:t>0.0150</w:t>
+      </w:r>
+      <w:r>
+        <w:rPr>
+          <w:sz w:val="28"/>
+          <w:szCs w:val="28"/>
+        </w:rPr>
+        <w:t xml:space="preserve">, </w:t>
+      </w:r>
+      <w:r>
+        <w:rPr>
+          <w:sz w:val="28"/>
+          <w:szCs w:val="28"/>
+        </w:rPr>
+        <w:t>0.0088</w:t>
+      </w:r>
+      <w:r>
+        <w:rPr>
+          <w:sz w:val="28"/>
+          <w:szCs w:val="28"/>
+        </w:rPr>
+        <w:t>]</w:t>
+      </w:r>
+    </w:p>
     <w:sectPr>
-      <w:footerReference w:type="default" r:id="rId14"/>
+      <w:footerReference w:type="default" r:id="rId15"/>
       <w:pgSz w:w="12240" w:h="15840"/>
       <w:pgMar w:top="720" w:right="720" w:bottom="720" w:left="720" w:header="720" w:footer="720" w:gutter="0"/>
       <w:cols w:space="720"/>

</xml_diff>